<commit_message>
I have added the additional files for all the questions
</commit_message>
<xml_diff>
--- a/q_2/q21/Read Me.docx
+++ b/q_2/q21/Read Me.docx
@@ -4,6 +4,8 @@
   <w:body>
     <w:p>
       <w:pPr>
+        <w:bidi w:val="0"/>
+        <w:jc w:val="both"/>
         <w:rPr>
           <w:rtl/>
         </w:rPr>
@@ -12,7 +14,7 @@
         <w:rPr>
           <w:rFonts w:ascii="Tahoma" w:hAnsi="Tahoma" w:cs="Tahoma" w:hint="cs"/>
           <w:b/>
-          <w:color w:val="F484DA" w:themeColor="accent2" w:themeTint="66"/>
+          <w:color w:val="F3B1C5" w:themeColor="accent2" w:themeTint="66"/>
           <w:sz w:val="44"/>
           <w:szCs w:val="44"/>
           <w14:textOutline w14:w="11112" w14:cap="flat" w14:cmpd="sng" w14:algn="ctr">
@@ -29,7 +31,7 @@
         <w:rPr>
           <w:rFonts w:ascii="Tahoma" w:hAnsi="Tahoma" w:cs="Tahoma"/>
           <w:b/>
-          <w:color w:val="F484DA" w:themeColor="accent2" w:themeTint="66"/>
+          <w:color w:val="F3B1C5" w:themeColor="accent2" w:themeTint="66"/>
           <w:sz w:val="44"/>
           <w:szCs w:val="44"/>
           <w14:textOutline w14:w="11112" w14:cap="flat" w14:cmpd="sng" w14:algn="ctr">
@@ -46,7 +48,7 @@
         <w:rPr>
           <w:rFonts w:ascii="Tahoma" w:hAnsi="Tahoma" w:cs="Tahoma" w:hint="cs"/>
           <w:b/>
-          <w:color w:val="F484DA" w:themeColor="accent2" w:themeTint="66"/>
+          <w:color w:val="F3B1C5" w:themeColor="accent2" w:themeTint="66"/>
           <w:sz w:val="44"/>
           <w:szCs w:val="44"/>
           <w:rtl/>
@@ -63,149 +65,227 @@
     </w:p>
     <w:p>
       <w:pPr>
+        <w:bidi w:val="0"/>
+        <w:rPr>
+          <w:rFonts w:ascii="Tahoma" w:hAnsi="Tahoma" w:cs="Tahoma"/>
+        </w:rPr>
+      </w:pPr>
+      <w:r>
+        <w:rPr>
+          <w:rFonts w:ascii="Tahoma" w:hAnsi="Tahoma" w:cs="Tahoma"/>
+        </w:rPr>
+        <w:t>In order to compile</w:t>
+      </w:r>
+      <w:r>
+        <w:rPr>
+          <w:rFonts w:ascii="Tahoma" w:hAnsi="Tahoma" w:cs="Tahoma"/>
+        </w:rPr>
+        <w:t xml:space="preserve"> the file</w:t>
+      </w:r>
+      <w:r>
+        <w:rPr>
+          <w:rFonts w:ascii="Tahoma" w:hAnsi="Tahoma" w:cs="Tahoma"/>
+        </w:rPr>
+        <w:t xml:space="preserve">, enter the appropriate folder on your computer by </w:t>
+      </w:r>
+      <w:r>
+        <w:rPr>
+          <w:rFonts w:ascii="Tahoma" w:hAnsi="Tahoma" w:cs="Tahoma"/>
+        </w:rPr>
+        <w:t xml:space="preserve">the </w:t>
+      </w:r>
+      <w:r>
+        <w:rPr>
+          <w:rFonts w:ascii="Tahoma" w:hAnsi="Tahoma" w:cs="Tahoma"/>
+        </w:rPr>
+        <w:t>command</w:t>
+      </w:r>
+      <w:r>
         <w:rPr>
           <w:rFonts w:ascii="Tahoma" w:hAnsi="Tahoma" w:cs="Tahoma"/>
           <w:rtl/>
         </w:rPr>
-      </w:pPr>
-      <w:r>
-        <w:rPr>
-          <w:rFonts w:ascii="Tahoma" w:hAnsi="Tahoma" w:cs="Tahoma"/>
-          <w:rtl/>
-        </w:rPr>
-        <w:t xml:space="preserve">על </w:t>
-      </w:r>
-      <w:r>
-        <w:rPr>
-          <w:rFonts w:ascii="Tahoma" w:hAnsi="Tahoma" w:cs="Tahoma" w:hint="cs"/>
-          <w:rtl/>
-        </w:rPr>
-        <w:t>מנת לקמפל יש להיכנס לתיקיה התאימה במחשב שלכם על ידי הפקודה:</w:t>
+        <w:t>:</w:t>
       </w:r>
     </w:p>
     <w:p>
       <w:pPr>
-        <w:rPr>
-          <w:rFonts w:ascii="Tahoma" w:hAnsi="Tahoma" w:cs="Tahoma"/>
-          <w:rtl/>
+        <w:bidi w:val="0"/>
+        <w:rPr>
+          <w:rFonts w:ascii="Tahoma" w:hAnsi="Tahoma" w:cs="Tahoma"/>
+          <w:u w:val="single"/>
         </w:rPr>
       </w:pPr>
       <w:r>
         <w:rPr>
           <w:rFonts w:ascii="Tahoma" w:hAnsi="Tahoma" w:cs="Tahoma"/>
+          <w:u w:val="single"/>
         </w:rPr>
         <w:t>cd [path]</w:t>
-      </w:r>
-      <w:r>
-        <w:rPr>
-          <w:rFonts w:ascii="Tahoma" w:hAnsi="Tahoma" w:cs="Tahoma" w:hint="cs"/>
-          <w:rtl/>
-        </w:rPr>
-        <w:t xml:space="preserve"> </w:t>
       </w:r>
     </w:p>
     <w:p>
       <w:pPr>
-        <w:rPr>
-          <w:rFonts w:ascii="Tahoma" w:hAnsi="Tahoma" w:cs="Tahoma"/>
-          <w:rtl/>
+        <w:bidi w:val="0"/>
+        <w:rPr>
+          <w:rFonts w:ascii="Tahoma" w:hAnsi="Tahoma" w:cs="Tahoma"/>
+          <w:u w:val="single"/>
         </w:rPr>
       </w:pPr>
       <w:r>
         <w:rPr>
-          <w:rFonts w:ascii="Tahoma" w:hAnsi="Tahoma" w:cs="Tahoma" w:hint="cs"/>
-          <w:rtl/>
-        </w:rPr>
-        <w:t xml:space="preserve">כאשר אתם בתיקייה הנכונה במחשב עליכם לכתוב: </w:t>
-      </w:r>
-      <w:r>
-        <w:rPr>
-          <w:rFonts w:ascii="Tahoma" w:hAnsi="Tahoma" w:cs="Tahoma"/>
-        </w:rPr>
-        <w:t>make</w:t>
-      </w:r>
-      <w:r>
-        <w:rPr>
-          <w:rFonts w:ascii="Tahoma" w:hAnsi="Tahoma" w:cs="Tahoma" w:hint="cs"/>
-          <w:rtl/>
-        </w:rPr>
-        <w:t xml:space="preserve"> </w:t>
-      </w:r>
-      <w:r>
-        <w:rPr>
-          <w:rFonts w:ascii="Tahoma" w:hAnsi="Tahoma" w:cs="Tahoma" w:hint="cs"/>
-          <w:rtl/>
-        </w:rPr>
-        <w:t xml:space="preserve">והקובץ יבנה. </w:t>
+          <w:rFonts w:ascii="Tahoma" w:hAnsi="Tahoma" w:cs="Tahoma"/>
+        </w:rPr>
+        <w:t xml:space="preserve">When you are in the correct folder on your computer type: </w:t>
+      </w:r>
+      <w:r>
+        <w:rPr>
+          <w:rFonts w:ascii="Tahoma" w:hAnsi="Tahoma" w:cs="Tahoma"/>
+          <w:u w:val="single"/>
+        </w:rPr>
+        <w:t xml:space="preserve">make </w:t>
       </w:r>
     </w:p>
     <w:p>
       <w:pPr>
+        <w:bidi w:val="0"/>
+        <w:rPr>
+          <w:rFonts w:ascii="Tahoma" w:hAnsi="Tahoma" w:cs="Tahoma"/>
+        </w:rPr>
+      </w:pPr>
+      <w:r>
+        <w:rPr>
+          <w:rFonts w:ascii="Tahoma" w:hAnsi="Tahoma" w:cs="Tahoma"/>
+        </w:rPr>
+        <w:t>and the file will be built</w:t>
+      </w:r>
+      <w:r>
         <w:rPr>
           <w:rFonts w:ascii="Tahoma" w:hAnsi="Tahoma" w:cs="Tahoma"/>
           <w:rtl/>
         </w:rPr>
-      </w:pPr>
-      <w:r>
-        <w:rPr>
-          <w:rFonts w:ascii="Tahoma" w:hAnsi="Tahoma" w:cs="Tahoma" w:hint="cs"/>
-          <w:rtl/>
-        </w:rPr>
-        <w:t>על מנת שתוכלו להריץ אותו אנא רשמו:</w:t>
+        <w:t>.</w:t>
       </w:r>
     </w:p>
     <w:p>
       <w:pPr>
-        <w:rPr>
-          <w:rFonts w:ascii="Tahoma" w:hAnsi="Tahoma" w:cs="Tahoma"/>
-          <w:rtl/>
+        <w:bidi w:val="0"/>
+        <w:rPr>
+          <w:rFonts w:ascii="Tahoma" w:hAnsi="Tahoma" w:cs="Tahoma"/>
         </w:rPr>
       </w:pPr>
       <w:r>
         <w:rPr>
           <w:rFonts w:ascii="Tahoma" w:hAnsi="Tahoma" w:cs="Tahoma"/>
         </w:rPr>
-        <w:t>./</w:t>
-      </w:r>
-      <w:r>
-        <w:rPr>
-          <w:rFonts w:ascii="Tahoma" w:hAnsi="Tahoma" w:cs="Tahoma"/>
-        </w:rPr>
-        <w:t>check_pid.out</w:t>
-      </w:r>
-      <w:r>
-        <w:rPr>
-          <w:rFonts w:ascii="Tahoma" w:hAnsi="Tahoma" w:cs="Tahoma"/>
-        </w:rPr>
-        <w:t xml:space="preserve"> [PID]</w:t>
-      </w:r>
-      <w:bookmarkStart w:id="0" w:name="_GoBack"/>
-      <w:bookmarkEnd w:id="0"/>
+        <w:t xml:space="preserve">For </w:t>
+      </w:r>
+      <w:r>
+        <w:rPr>
+          <w:rFonts w:ascii="Tahoma" w:hAnsi="Tahoma" w:cs="Tahoma"/>
+        </w:rPr>
+        <w:t>execute</w:t>
+      </w:r>
+      <w:r>
+        <w:rPr>
+          <w:rFonts w:ascii="Tahoma" w:hAnsi="Tahoma" w:cs="Tahoma"/>
+        </w:rPr>
+        <w:t xml:space="preserve"> the program</w:t>
+      </w:r>
+      <w:r>
+        <w:rPr>
+          <w:rFonts w:ascii="Tahoma" w:hAnsi="Tahoma" w:cs="Tahoma"/>
+        </w:rPr>
+        <w:t xml:space="preserve"> please enter:</w:t>
+      </w:r>
     </w:p>
     <w:p>
       <w:pPr>
-        <w:rPr>
-          <w:rFonts w:ascii="Tahoma" w:hAnsi="Tahoma" w:cs="Tahoma"/>
-          <w:b/>
-          <w:bCs/>
+        <w:bidi w:val="0"/>
+        <w:rPr>
+          <w:rFonts w:ascii="Tahoma" w:hAnsi="Tahoma" w:cs="Tahoma"/>
           <w:u w:val="single"/>
         </w:rPr>
       </w:pPr>
       <w:r>
         <w:rPr>
-          <w:rFonts w:ascii="Tahoma" w:hAnsi="Tahoma" w:cs="Tahoma" w:hint="cs"/>
-          <w:b/>
-          <w:bCs/>
-          <w:u w:val="single"/>
-          <w:rtl/>
-        </w:rPr>
-        <w:t>תמונות להדגמה:</w:t>
+          <w:rFonts w:ascii="Tahoma" w:hAnsi="Tahoma" w:cs="Tahoma"/>
+          <w:u w:val="single"/>
+        </w:rPr>
+        <w:t>./</w:t>
+      </w:r>
+      <w:proofErr w:type="spellStart"/>
+      <w:r>
+        <w:rPr>
+          <w:rFonts w:ascii="Tahoma" w:hAnsi="Tahoma" w:cs="Tahoma"/>
+          <w:u w:val="single"/>
+        </w:rPr>
+        <w:t>check_pid.out</w:t>
+      </w:r>
+      <w:proofErr w:type="spellEnd"/>
+      <w:r>
+        <w:rPr>
+          <w:rFonts w:ascii="Tahoma" w:hAnsi="Tahoma" w:cs="Tahoma"/>
+          <w:u w:val="single"/>
+        </w:rPr>
+        <w:t xml:space="preserve"> [PID]</w:t>
       </w:r>
     </w:p>
     <w:p>
       <w:pPr>
-        <w:rPr>
-          <w:rFonts w:ascii="Tahoma" w:hAnsi="Tahoma" w:cs="Tahoma" w:hint="cs"/>
+        <w:bidi w:val="0"/>
+        <w:rPr>
+          <w:rFonts w:ascii="Tahoma" w:hAnsi="Tahoma" w:cs="Tahoma"/>
+          <w:u w:val="single"/>
+        </w:rPr>
+      </w:pPr>
+      <w:r>
+        <w:rPr>
+          <w:rFonts w:ascii="Tahoma" w:hAnsi="Tahoma" w:cs="Tahoma"/>
+        </w:rPr>
+        <w:t>To delete the files created during file const</w:t>
+      </w:r>
+      <w:bookmarkStart w:id="0" w:name="_GoBack"/>
+      <w:bookmarkEnd w:id="0"/>
+      <w:r>
+        <w:rPr>
+          <w:rFonts w:ascii="Tahoma" w:hAnsi="Tahoma" w:cs="Tahoma"/>
+        </w:rPr>
+        <w:t xml:space="preserve">ruction you can execute the command: </w:t>
+      </w:r>
+      <w:r>
+        <w:rPr>
+          <w:rFonts w:ascii="Tahoma" w:hAnsi="Tahoma" w:cs="Tahoma"/>
+          <w:u w:val="single"/>
+        </w:rPr>
+        <w:t>make clean</w:t>
+      </w:r>
+    </w:p>
+    <w:p>
+      <w:pPr>
+        <w:bidi w:val="0"/>
+        <w:rPr>
+          <w:rFonts w:ascii="Tahoma" w:hAnsi="Tahoma" w:cs="Tahoma"/>
+          <w:b/>
+          <w:bCs/>
+          <w:u w:val="single"/>
+          <w:rtl/>
+        </w:rPr>
+      </w:pPr>
+      <w:r>
+        <w:rPr>
+          <w:rFonts w:ascii="Tahoma" w:hAnsi="Tahoma" w:cs="Tahoma"/>
+          <w:b/>
+          <w:bCs/>
+          <w:u w:val="single"/>
+        </w:rPr>
+        <w:t>Demo photos:</w:t>
+      </w:r>
+    </w:p>
+    <w:p>
+      <w:pPr>
+        <w:rPr>
+          <w:rFonts w:ascii="Tahoma" w:hAnsi="Tahoma" w:cs="Tahoma"/>
           <w:b/>
           <w:bCs/>
           <w:u w:val="single"/>
@@ -715,9 +795,9 @@
 </file>
 
 <file path=word/theme/theme1.xml><?xml version="1.0" encoding="utf-8"?>
-<a:theme xmlns:a="http://schemas.openxmlformats.org/drawingml/2006/main" name="פרוסה">
+<a:theme xmlns:a="http://schemas.openxmlformats.org/drawingml/2006/main" name="יונים - חדר ישיבות">
   <a:themeElements>
-    <a:clrScheme name="פרוסה">
+    <a:clrScheme name="יונים - חדר ישיבות">
       <a:dk1>
         <a:sysClr val="windowText" lastClr="000000"/>
       </a:dk1>
@@ -725,48 +805,83 @@
         <a:sysClr val="window" lastClr="FFFFFF"/>
       </a:lt1>
       <a:dk2>
-        <a:srgbClr val="146194"/>
+        <a:srgbClr val="3B3059"/>
       </a:dk2>
       <a:lt2>
-        <a:srgbClr val="76DBF4"/>
+        <a:srgbClr val="EBEBEB"/>
       </a:lt2>
       <a:accent1>
-        <a:srgbClr val="052F61"/>
+        <a:srgbClr val="B31166"/>
       </a:accent1>
       <a:accent2>
-        <a:srgbClr val="A50E82"/>
+        <a:srgbClr val="E33D6F"/>
       </a:accent2>
       <a:accent3>
-        <a:srgbClr val="14967C"/>
+        <a:srgbClr val="E45F3C"/>
       </a:accent3>
       <a:accent4>
-        <a:srgbClr val="6A9E1F"/>
+        <a:srgbClr val="E9943A"/>
       </a:accent4>
       <a:accent5>
-        <a:srgbClr val="E87D37"/>
+        <a:srgbClr val="9B6BF2"/>
       </a:accent5>
       <a:accent6>
-        <a:srgbClr val="C62324"/>
+        <a:srgbClr val="D53DD0"/>
       </a:accent6>
       <a:hlink>
-        <a:srgbClr val="0D2E46"/>
+        <a:srgbClr val="8F8F8F"/>
       </a:hlink>
       <a:folHlink>
-        <a:srgbClr val="356A95"/>
+        <a:srgbClr val="A5A5A5"/>
       </a:folHlink>
     </a:clrScheme>
-    <a:fontScheme name="פרוסה">
+    <a:fontScheme name="יונים - חדר ישיבות">
       <a:majorFont>
         <a:latin typeface="Century Gothic" panose="020B0502020202020204"/>
         <a:ea typeface=""/>
         <a:cs typeface=""/>
         <a:font script="Jpan" typeface="メイリオ"/>
-        <a:font script="Hang" typeface="HY중고딕"/>
-        <a:font script="Hans" typeface="幼圆"/>
-        <a:font script="Hant" typeface="微軟正黑體"/>
-        <a:font script="Arab" typeface="Tahoma"/>
-        <a:font script="Hebr" typeface="Gisha"/>
-        <a:font script="Thai" typeface="DilleniaUPC"/>
+        <a:font script="Hang" typeface="맑은 고딕"/>
+        <a:font script="Hans" typeface="宋体"/>
+        <a:font script="Hant" typeface="新細明體"/>
+        <a:font script="Arab" typeface="Times New Roman"/>
+        <a:font script="Hebr" typeface="Times New Roman"/>
+        <a:font script="Thai" typeface="Angsana New"/>
+        <a:font script="Ethi" typeface="Nyala"/>
+        <a:font script="Beng" typeface="Vrinda"/>
+        <a:font script="Gujr" typeface="Shruti"/>
+        <a:font script="Khmr" typeface="MoolBoran"/>
+        <a:font script="Knda" typeface="Tunga"/>
+        <a:font script="Guru" typeface="Raavi"/>
+        <a:font script="Cans" typeface="Euphemia"/>
+        <a:font script="Cher" typeface="Plantagenet Cherokee"/>
+        <a:font script="Yiii" typeface="Microsoft Yi Baiti"/>
+        <a:font script="Tibt" typeface="Microsoft Himalaya"/>
+        <a:font script="Thaa" typeface="MV Boli"/>
+        <a:font script="Deva" typeface="Mangal"/>
+        <a:font script="Telu" typeface="Gautami"/>
+        <a:font script="Taml" typeface="Latha"/>
+        <a:font script="Syrc" typeface="Estrangelo Edessa"/>
+        <a:font script="Orya" typeface="Kalinga"/>
+        <a:font script="Mlym" typeface="Kartika"/>
+        <a:font script="Laoo" typeface="DokChampa"/>
+        <a:font script="Sinh" typeface="Iskoola Pota"/>
+        <a:font script="Mong" typeface="Mongolian Baiti"/>
+        <a:font script="Viet" typeface="Times New Roman"/>
+        <a:font script="Uigh" typeface="Microsoft Uighur"/>
+        <a:font script="Geor" typeface="Sylfaen"/>
+      </a:majorFont>
+      <a:minorFont>
+        <a:latin typeface="Century Gothic" panose="020B0502020202020204"/>
+        <a:ea typeface=""/>
+        <a:cs typeface=""/>
+        <a:font script="Jpan" typeface="メイリオ"/>
+        <a:font script="Hang" typeface="맑은 고딕"/>
+        <a:font script="Hans" typeface="宋体"/>
+        <a:font script="Hant" typeface="新細明體"/>
+        <a:font script="Arab" typeface="Arial"/>
+        <a:font script="Hebr" typeface="Arial"/>
+        <a:font script="Thai" typeface="Cordia New"/>
         <a:font script="Ethi" typeface="Nyala"/>
         <a:font script="Beng" typeface="Vrinda"/>
         <a:font script="Gujr" typeface="Shruti"/>
@@ -787,47 +902,12 @@
         <a:font script="Laoo" typeface="DokChampa"/>
         <a:font script="Sinh" typeface="Iskoola Pota"/>
         <a:font script="Mong" typeface="Mongolian Baiti"/>
-        <a:font script="Viet" typeface="Tahoma"/>
-        <a:font script="Uigh" typeface="Microsoft Uighur"/>
-        <a:font script="Geor" typeface="Sylfaen"/>
-      </a:majorFont>
-      <a:minorFont>
-        <a:latin typeface="Century Gothic" panose="020B0502020202020204"/>
-        <a:ea typeface=""/>
-        <a:cs typeface=""/>
-        <a:font script="Jpan" typeface="メイリオ"/>
-        <a:font script="Hang" typeface="HY중고딕"/>
-        <a:font script="Hans" typeface="幼圆"/>
-        <a:font script="Hant" typeface="微軟正黑體"/>
-        <a:font script="Arab" typeface="Tahoma"/>
-        <a:font script="Hebr" typeface="Gisha"/>
-        <a:font script="Thai" typeface="DilleniaUPC"/>
-        <a:font script="Ethi" typeface="Nyala"/>
-        <a:font script="Beng" typeface="Vrinda"/>
-        <a:font script="Gujr" typeface="Shruti"/>
-        <a:font script="Khmr" typeface="DaunPenh"/>
-        <a:font script="Knda" typeface="Tunga"/>
-        <a:font script="Guru" typeface="Raavi"/>
-        <a:font script="Cans" typeface="Euphemia"/>
-        <a:font script="Cher" typeface="Plantagenet Cherokee"/>
-        <a:font script="Yiii" typeface="Microsoft Yi Baiti"/>
-        <a:font script="Tibt" typeface="Microsoft Himalaya"/>
-        <a:font script="Thaa" typeface="MV Boli"/>
-        <a:font script="Deva" typeface="Mangal"/>
-        <a:font script="Telu" typeface="Gautami"/>
-        <a:font script="Taml" typeface="Latha"/>
-        <a:font script="Syrc" typeface="Estrangelo Edessa"/>
-        <a:font script="Orya" typeface="Kalinga"/>
-        <a:font script="Mlym" typeface="Kartika"/>
-        <a:font script="Laoo" typeface="DokChampa"/>
-        <a:font script="Sinh" typeface="Iskoola Pota"/>
-        <a:font script="Mong" typeface="Mongolian Baiti"/>
-        <a:font script="Viet" typeface="Tahoma"/>
+        <a:font script="Viet" typeface="Arial"/>
         <a:font script="Uigh" typeface="Microsoft Uighur"/>
         <a:font script="Geor" typeface="Sylfaen"/>
       </a:minorFont>
     </a:fontScheme>
-    <a:fmtScheme name="פרוסה">
+    <a:fmtScheme name="יונים - חדר ישיבות">
       <a:fillStyleLst>
         <a:solidFill>
           <a:schemeClr val="phClr"/>
@@ -836,16 +916,15 @@
           <a:gsLst>
             <a:gs pos="0">
               <a:schemeClr val="phClr">
-                <a:tint val="62000"/>
-                <a:hueMod val="94000"/>
-                <a:satMod val="140000"/>
-                <a:lumMod val="110000"/>
+                <a:tint val="64000"/>
+                <a:lumMod val="118000"/>
               </a:schemeClr>
             </a:gs>
             <a:gs pos="100000">
               <a:schemeClr val="phClr">
-                <a:tint val="84000"/>
-                <a:satMod val="160000"/>
+                <a:tint val="92000"/>
+                <a:alpha val="100000"/>
+                <a:lumMod val="110000"/>
               </a:schemeClr>
             </a:gs>
           </a:gsLst>
@@ -856,15 +935,13 @@
             <a:gs pos="0">
               <a:schemeClr val="phClr">
                 <a:tint val="98000"/>
-                <a:hueMod val="94000"/>
-                <a:satMod val="130000"/>
-                <a:lumMod val="128000"/>
+                <a:lumMod val="114000"/>
               </a:schemeClr>
             </a:gs>
             <a:gs pos="100000">
               <a:schemeClr val="phClr">
-                <a:shade val="94000"/>
-                <a:lumMod val="88000"/>
+                <a:shade val="90000"/>
+                <a:lumMod val="84000"/>
               </a:schemeClr>
             </a:gs>
           </a:gsLst>
@@ -874,19 +951,13 @@
       <a:lnStyleLst>
         <a:ln w="9525" cap="rnd" cmpd="sng" algn="ctr">
           <a:solidFill>
-            <a:schemeClr val="phClr">
-              <a:tint val="76000"/>
-              <a:alpha val="60000"/>
-              <a:hueMod val="94000"/>
-            </a:schemeClr>
+            <a:schemeClr val="phClr"/>
           </a:solidFill>
           <a:prstDash val="solid"/>
         </a:ln>
-        <a:ln w="15875" cap="rnd" cmpd="sng" algn="ctr">
+        <a:ln w="19050" cap="rnd" cmpd="sng" algn="ctr">
           <a:solidFill>
-            <a:schemeClr val="phClr">
-              <a:hueMod val="94000"/>
-            </a:schemeClr>
+            <a:schemeClr val="phClr"/>
           </a:solidFill>
           <a:prstDash val="solid"/>
         </a:ln>
@@ -903,18 +974,18 @@
         </a:effectStyle>
         <a:effectStyle>
           <a:effectLst>
-            <a:innerShdw blurRad="25400" dist="12700" dir="13500000">
+            <a:outerShdw blurRad="38100" dist="25400" dir="5400000" rotWithShape="0">
               <a:srgbClr val="000000">
                 <a:alpha val="45000"/>
               </a:srgbClr>
-            </a:innerShdw>
+            </a:outerShdw>
           </a:effectLst>
         </a:effectStyle>
         <a:effectStyle>
           <a:effectLst>
-            <a:outerShdw blurRad="50800" dist="38100" dir="5400000" rotWithShape="0">
+            <a:outerShdw blurRad="63500" dist="38100" dir="5400000" rotWithShape="0">
               <a:srgbClr val="000000">
-                <a:alpha val="46000"/>
+                <a:alpha val="60000"/>
               </a:srgbClr>
             </a:outerShdw>
           </a:effectLst>
@@ -922,10 +993,10 @@
             <a:camera prst="orthographicFront">
               <a:rot lat="0" lon="0" rev="0"/>
             </a:camera>
-            <a:lightRig rig="threePt" dir="t"/>
+            <a:lightRig rig="threePt" dir="tl"/>
           </a:scene3d>
           <a:sp3d prstMaterial="plastic">
-            <a:bevelT w="25400" h="25400"/>
+            <a:bevelT w="0" h="0"/>
           </a:sp3d>
         </a:effectStyle>
       </a:effectStyleLst>
@@ -935,46 +1006,45 @@
         </a:solidFill>
         <a:gradFill rotWithShape="1">
           <a:gsLst>
-            <a:gs pos="10000">
+            <a:gs pos="0">
               <a:schemeClr val="phClr">
-                <a:tint val="97000"/>
-                <a:hueMod val="92000"/>
-                <a:satMod val="169000"/>
-                <a:lumMod val="164000"/>
+                <a:tint val="98000"/>
+                <a:hueMod val="124000"/>
+                <a:satMod val="148000"/>
+                <a:lumMod val="124000"/>
               </a:schemeClr>
             </a:gs>
             <a:gs pos="100000">
               <a:schemeClr val="phClr">
-                <a:shade val="96000"/>
-                <a:satMod val="120000"/>
-                <a:lumMod val="90000"/>
-              </a:schemeClr>
-            </a:gs>
-          </a:gsLst>
-          <a:lin ang="6120000" scaled="1"/>
-        </a:gradFill>
-        <a:gradFill rotWithShape="1">
-          <a:gsLst>
-            <a:gs pos="0">
-              <a:schemeClr val="phClr">
-                <a:tint val="97000"/>
-                <a:hueMod val="92000"/>
-                <a:satMod val="169000"/>
-                <a:lumMod val="164000"/>
-              </a:schemeClr>
-            </a:gs>
-            <a:gs pos="100000">
-              <a:schemeClr val="phClr">
-                <a:shade val="96000"/>
-                <a:satMod val="120000"/>
-                <a:lumMod val="90000"/>
+                <a:shade val="76000"/>
+                <a:hueMod val="89000"/>
+                <a:satMod val="164000"/>
+                <a:lumMod val="56000"/>
               </a:schemeClr>
             </a:gs>
           </a:gsLst>
           <a:path path="circle">
-            <a:fillToRect b="100000"/>
+            <a:fillToRect l="45000" t="65000" r="125000" b="100000"/>
           </a:path>
         </a:gradFill>
+        <a:blipFill rotWithShape="1">
+          <a:blip xmlns:r="http://schemas.openxmlformats.org/officeDocument/2006/relationships" r:embed="rId1">
+            <a:duotone>
+              <a:schemeClr val="phClr">
+                <a:shade val="69000"/>
+                <a:hueMod val="91000"/>
+                <a:satMod val="164000"/>
+                <a:lumMod val="74000"/>
+              </a:schemeClr>
+              <a:schemeClr val="phClr">
+                <a:hueMod val="124000"/>
+                <a:satMod val="140000"/>
+                <a:lumMod val="142000"/>
+              </a:schemeClr>
+            </a:duotone>
+          </a:blip>
+          <a:stretch/>
+        </a:blipFill>
       </a:bgFillStyleLst>
     </a:fmtScheme>
   </a:themeElements>
@@ -982,7 +1052,7 @@
   <a:extraClrSchemeLst/>
   <a:extLst>
     <a:ext uri="{05A4C25C-085E-4340-85A3-A5531E510DB2}">
-      <thm15:themeFamily xmlns:thm15="http://schemas.microsoft.com/office/thememl/2012/main" name="Slice" id="{0507925B-6AC9-4358-8E18-C330545D08F8}" vid="{13FEC7C6-62A9-40C4-99D2-581AACACAA2F}"/>
+      <thm15:themeFamily xmlns:thm15="http://schemas.microsoft.com/office/thememl/2012/main" name="Ion Boardroom" id="{FC33163D-4339-46B1-8EED-24C834239D99}" vid="{B8502691-933B-45FE-8764-BA278511EF27}"/>
     </a:ext>
   </a:extLst>
 </a:theme>

</xml_diff>